<commit_message>
Cambios y agregado de documentos
</commit_message>
<xml_diff>
--- a/Documentos/Agenda Administración de Solicitudes a Nómina - Nóminas Manuales.docx
+++ b/Documentos/Agenda Administración de Solicitudes a Nómina - Nóminas Manuales.docx
@@ -3,468 +3,463 @@
 <w:document xmlns:wpc="http://schemas.microsoft.com/office/word/2010/wordprocessingCanvas" xmlns:cx="http://schemas.microsoft.com/office/drawing/2014/chartex" xmlns:cx1="http://schemas.microsoft.com/office/drawing/2015/9/8/chartex" xmlns:cx2="http://schemas.microsoft.com/office/drawing/2015/10/21/chartex" xmlns:cx3="http://schemas.microsoft.com/office/drawing/2016/5/9/chartex" xmlns:cx4="http://schemas.microsoft.com/office/drawing/2016/5/10/chartex" xmlns:cx5="http://schemas.microsoft.com/office/drawing/2016/5/11/chartex" xmlns:cx6="http://schemas.microsoft.com/office/drawing/2016/5/12/chartex" xmlns:cx7="http://schemas.microsoft.com/office/drawing/2016/5/13/chartex" xmlns:cx8="http://schemas.microsoft.com/office/drawing/2016/5/14/chartex" xmlns:mc="http://schemas.openxmlformats.org/markup-compatibility/2006" xmlns:aink="http://schemas.microsoft.com/office/drawing/2016/ink" xmlns:am3d="http://schemas.microsoft.com/office/drawing/2017/model3d" xmlns:o="urn:schemas-microsoft-com:office:office" xmlns:r="http://schemas.openxmlformats.org/officeDocument/2006/relationships" xmlns:m="http://schemas.openxmlformats.org/officeDocument/2006/math" xmlns:v="urn:schemas-microsoft-com:vml" xmlns:wp14="http://schemas.microsoft.com/office/word/2010/wordprocessingDrawing" xmlns:wp="http://schemas.openxmlformats.org/drawingml/2006/wordprocessingDrawing" xmlns:w10="urn:schemas-microsoft-com:office:word" xmlns:w="http://schemas.openxmlformats.org/wordprocessingml/2006/main" xmlns:w14="http://schemas.microsoft.com/office/word/2010/wordml" xmlns:w15="http://schemas.microsoft.com/office/word/2012/wordml" xmlns:w16cid="http://schemas.microsoft.com/office/word/2016/wordml/cid" xmlns:w16se="http://schemas.microsoft.com/office/word/2015/wordml/symex" xmlns:wpg="http://schemas.microsoft.com/office/word/2010/wordprocessingGroup" xmlns:wpi="http://schemas.microsoft.com/office/word/2010/wordprocessingInk" xmlns:wne="http://schemas.microsoft.com/office/word/2006/wordml" xmlns:wps="http://schemas.microsoft.com/office/word/2010/wordprocessingShape" mc:Ignorable="w14 w15 w16se w16cid wp14">
   <w:body>
     <w:p>
-      <w:r>
-        <w:t>Agenda</w:t>
-      </w:r>
-    </w:p>
-    <w:p>
-      <w:r>
-        <w:t xml:space="preserve">Se </w:t>
-      </w:r>
-      <w:proofErr w:type="gramStart"/>
-      <w:r>
-        <w:t>revisaran</w:t>
-      </w:r>
-      <w:proofErr w:type="gramEnd"/>
-      <w:r>
-        <w:t xml:space="preserve"> los siguientes puntos del Análisis Funcional de Administración de Solicitudes de Nómina</w:t>
-      </w:r>
-    </w:p>
-    <w:p>
-      <w:pPr>
-        <w:pStyle w:val="Prrafodelista"/>
-        <w:numPr>
-          <w:ilvl w:val="0"/>
-          <w:numId w:val="1"/>
-        </w:numPr>
-      </w:pPr>
-      <w:r>
-        <w:t>Seguridad</w:t>
-      </w:r>
-    </w:p>
-    <w:p>
-      <w:pPr>
-        <w:pStyle w:val="Prrafodelista"/>
-        <w:numPr>
-          <w:ilvl w:val="1"/>
-          <w:numId w:val="1"/>
-        </w:numPr>
-      </w:pPr>
-      <w:r>
-        <w:t>Esquemas/Niveles de seguridad</w:t>
-      </w:r>
-    </w:p>
-    <w:p>
-      <w:pPr>
-        <w:pStyle w:val="Prrafodelista"/>
-        <w:numPr>
-          <w:ilvl w:val="1"/>
-          <w:numId w:val="1"/>
-        </w:numPr>
-      </w:pPr>
-      <w:r>
-        <w:t>Rol Administrador de la herramienta</w:t>
-      </w:r>
-    </w:p>
-    <w:p>
-      <w:pPr>
-        <w:pStyle w:val="Prrafodelista"/>
-        <w:numPr>
-          <w:ilvl w:val="0"/>
-          <w:numId w:val="1"/>
-        </w:numPr>
-      </w:pPr>
-      <w:r>
-        <w:t>Catálogos</w:t>
-      </w:r>
-    </w:p>
-    <w:p>
-      <w:pPr>
-        <w:pStyle w:val="Prrafodelista"/>
-        <w:numPr>
-          <w:ilvl w:val="1"/>
-          <w:numId w:val="1"/>
-        </w:numPr>
-      </w:pPr>
-      <w:r>
-        <w:t>Catálogo de Conceptos PeopleSoft</w:t>
-      </w:r>
-    </w:p>
-    <w:p>
-      <w:pPr>
-        <w:pStyle w:val="Prrafodelista"/>
-        <w:numPr>
-          <w:ilvl w:val="1"/>
-          <w:numId w:val="1"/>
-        </w:numPr>
-      </w:pPr>
-      <w:r>
-        <w:t>Proceso de sincronización</w:t>
-      </w:r>
-    </w:p>
-    <w:p>
-      <w:pPr>
-        <w:pStyle w:val="Prrafodelista"/>
-        <w:numPr>
-          <w:ilvl w:val="0"/>
-          <w:numId w:val="1"/>
-        </w:numPr>
-      </w:pPr>
-      <w:r>
-        <w:t>Configuraciones por Conceptos</w:t>
-      </w:r>
-    </w:p>
-    <w:p>
-      <w:pPr>
-        <w:pStyle w:val="Prrafodelista"/>
-        <w:numPr>
-          <w:ilvl w:val="1"/>
-          <w:numId w:val="1"/>
-        </w:numPr>
-      </w:pPr>
-      <w:r>
-        <w:t>País</w:t>
-      </w:r>
-    </w:p>
-    <w:p>
-      <w:pPr>
-        <w:pStyle w:val="Prrafodelista"/>
-        <w:numPr>
-          <w:ilvl w:val="1"/>
-          <w:numId w:val="1"/>
-        </w:numPr>
-      </w:pPr>
-      <w:r>
-        <w:t>Tipo movimiento (Percepción/Deducción)</w:t>
-      </w:r>
-    </w:p>
-    <w:p>
-      <w:pPr>
-        <w:pStyle w:val="Prrafodelista"/>
-        <w:numPr>
-          <w:ilvl w:val="1"/>
-          <w:numId w:val="1"/>
-        </w:numPr>
-      </w:pPr>
-      <w:r>
-        <w:t>Configuración de Conceptos ()</w:t>
-      </w:r>
-    </w:p>
-    <w:p>
-      <w:pPr>
-        <w:pStyle w:val="Prrafodelista"/>
-        <w:numPr>
-          <w:ilvl w:val="1"/>
-          <w:numId w:val="1"/>
-        </w:numPr>
-      </w:pPr>
-      <w:r>
-        <w:t>Flujo de autorización (Solicitantes)</w:t>
-      </w:r>
-    </w:p>
-    <w:p>
-      <w:pPr>
-        <w:pStyle w:val="Prrafodelista"/>
-        <w:numPr>
-          <w:ilvl w:val="1"/>
-          <w:numId w:val="1"/>
-        </w:numPr>
-      </w:pPr>
-      <w:r>
-        <w:t>Motivos Válidos</w:t>
-      </w:r>
-    </w:p>
-    <w:p>
-      <w:pPr>
-        <w:pStyle w:val="Prrafodelista"/>
-        <w:numPr>
-          <w:ilvl w:val="0"/>
-          <w:numId w:val="1"/>
-        </w:numPr>
-      </w:pPr>
-      <w:r>
-        <w:t xml:space="preserve">Configuración de Coordinador de Nómina </w:t>
-      </w:r>
-    </w:p>
-    <w:p>
-      <w:pPr>
-        <w:pStyle w:val="Prrafodelista"/>
-        <w:numPr>
-          <w:ilvl w:val="1"/>
-          <w:numId w:val="1"/>
-        </w:numPr>
-      </w:pPr>
-      <w:r>
-        <w:t>P</w:t>
-      </w:r>
-      <w:r>
-        <w:t xml:space="preserve">or </w:t>
-      </w:r>
-      <w:proofErr w:type="spellStart"/>
-      <w:r>
-        <w:t>Site</w:t>
-      </w:r>
-      <w:proofErr w:type="spellEnd"/>
-    </w:p>
-    <w:p>
-      <w:pPr>
-        <w:pStyle w:val="Prrafodelista"/>
-        <w:numPr>
-          <w:ilvl w:val="0"/>
-          <w:numId w:val="1"/>
-        </w:numPr>
-      </w:pPr>
-      <w:r>
-        <w:t>Flujo de Solicitudes</w:t>
-      </w:r>
-    </w:p>
-    <w:p>
-      <w:pPr>
-        <w:pStyle w:val="Prrafodelista"/>
-        <w:numPr>
-          <w:ilvl w:val="1"/>
-          <w:numId w:val="1"/>
-        </w:numPr>
-      </w:pPr>
-      <w:r>
-        <w:t>Desglose de información a grabar en una solicitud.</w:t>
-      </w:r>
-    </w:p>
-    <w:p>
-      <w:pPr>
-        <w:pStyle w:val="Prrafodelista"/>
-        <w:numPr>
-          <w:ilvl w:val="0"/>
-          <w:numId w:val="1"/>
-        </w:numPr>
-      </w:pPr>
-      <w:r>
-        <w:t>Carga masiva de solicitudes</w:t>
-      </w:r>
-    </w:p>
-    <w:p>
-      <w:pPr>
-        <w:pStyle w:val="Prrafodelista"/>
-        <w:numPr>
-          <w:ilvl w:val="0"/>
-          <w:numId w:val="1"/>
-        </w:numPr>
-      </w:pPr>
-      <w:r>
-        <w:t>Flujos de autorización</w:t>
-      </w:r>
-    </w:p>
-    <w:p>
-      <w:pPr>
-        <w:pStyle w:val="Prrafodelista"/>
-        <w:numPr>
-          <w:ilvl w:val="1"/>
-          <w:numId w:val="1"/>
-        </w:numPr>
-      </w:pPr>
-      <w:r>
-        <w:t>Definir concepto de Visibilidad</w:t>
-      </w:r>
-    </w:p>
-    <w:p>
-      <w:pPr>
-        <w:pStyle w:val="Prrafodelista"/>
-        <w:numPr>
-          <w:ilvl w:val="0"/>
-          <w:numId w:val="1"/>
-        </w:numPr>
-      </w:pPr>
-      <w:r>
-        <w:t>Estatus de Solicitud</w:t>
-      </w:r>
-    </w:p>
-    <w:p>
-      <w:pPr>
-        <w:pStyle w:val="Prrafodelista"/>
-        <w:numPr>
-          <w:ilvl w:val="1"/>
-          <w:numId w:val="1"/>
-        </w:numPr>
-      </w:pPr>
-      <w:r>
-        <w:t>Presentación del diagrama de navegación de Estatus</w:t>
-      </w:r>
-    </w:p>
-    <w:p>
-      <w:pPr>
-        <w:pStyle w:val="Prrafodelista"/>
-        <w:numPr>
-          <w:ilvl w:val="1"/>
-          <w:numId w:val="1"/>
-        </w:numPr>
-      </w:pPr>
-      <w:r>
-        <w:t>Dudas en el Flujo de Estatus</w:t>
-      </w:r>
-    </w:p>
-    <w:p>
-      <w:pPr>
-        <w:pStyle w:val="Prrafodelista"/>
-        <w:numPr>
-          <w:ilvl w:val="0"/>
-          <w:numId w:val="1"/>
-        </w:numPr>
-      </w:pPr>
-      <w:r>
-        <w:t>Procesos</w:t>
-      </w:r>
-    </w:p>
-    <w:p>
-      <w:pPr>
-        <w:pStyle w:val="Prrafodelista"/>
-        <w:numPr>
-          <w:ilvl w:val="1"/>
-          <w:numId w:val="1"/>
-        </w:numPr>
-      </w:pPr>
-      <w:r>
-        <w:t>Periodos de Nómina</w:t>
-      </w:r>
-    </w:p>
-    <w:p>
-      <w:pPr>
-        <w:pStyle w:val="Prrafodelista"/>
-        <w:numPr>
-          <w:ilvl w:val="1"/>
-          <w:numId w:val="1"/>
-        </w:numPr>
-      </w:pPr>
-      <w:r>
-        <w:t>Notificaciones</w:t>
-      </w:r>
-    </w:p>
-    <w:p>
-      <w:pPr>
-        <w:pStyle w:val="Prrafodelista"/>
-        <w:numPr>
-          <w:ilvl w:val="1"/>
-          <w:numId w:val="1"/>
-        </w:numPr>
-      </w:pPr>
-      <w:r>
-        <w:t>Descarga de Información en EXCEL</w:t>
-      </w:r>
-    </w:p>
-    <w:p>
-      <w:pPr>
-        <w:pStyle w:val="Prrafodelista"/>
-        <w:numPr>
-          <w:ilvl w:val="1"/>
-          <w:numId w:val="1"/>
-        </w:numPr>
-      </w:pPr>
-      <w:r>
-        <w:t>Generación de archivos de carga en PeopleSoft</w:t>
-      </w:r>
-    </w:p>
-    <w:p>
-      <w:pPr>
-        <w:pStyle w:val="Prrafodelista"/>
-        <w:numPr>
-          <w:ilvl w:val="1"/>
-          <w:numId w:val="1"/>
-        </w:numPr>
-      </w:pPr>
-      <w:r>
-        <w:t>Consultas</w:t>
-      </w:r>
-    </w:p>
-    <w:p>
-      <w:pPr>
-        <w:pStyle w:val="Prrafodelista"/>
-        <w:numPr>
-          <w:ilvl w:val="2"/>
-          <w:numId w:val="1"/>
-        </w:numPr>
-      </w:pPr>
-      <w:proofErr w:type="spellStart"/>
-      <w:r>
-        <w:t>To</w:t>
-      </w:r>
-      <w:proofErr w:type="spellEnd"/>
-      <w:r>
-        <w:t>-Do</w:t>
-      </w:r>
-    </w:p>
-    <w:p>
-      <w:pPr>
-        <w:pStyle w:val="Prrafodelista"/>
-        <w:numPr>
-          <w:ilvl w:val="2"/>
-          <w:numId w:val="1"/>
-        </w:numPr>
-      </w:pPr>
-      <w:r>
-        <w:t>Mis solicitudes</w:t>
-      </w:r>
-    </w:p>
-    <w:p>
-      <w:pPr>
-        <w:pStyle w:val="Prrafodelista"/>
-        <w:numPr>
-          <w:ilvl w:val="2"/>
-          <w:numId w:val="1"/>
-        </w:numPr>
-      </w:pPr>
-      <w:r>
-        <w:t>Solicitudes</w:t>
-      </w:r>
-    </w:p>
-    <w:p>
-      <w:pPr>
-        <w:pStyle w:val="Prrafodelista"/>
-        <w:numPr>
-          <w:ilvl w:val="2"/>
-          <w:numId w:val="1"/>
-        </w:numPr>
-      </w:pPr>
-      <w:r>
-        <w:t xml:space="preserve">Búsquedas por filtros varios (País, </w:t>
-      </w:r>
-      <w:proofErr w:type="spellStart"/>
-      <w:r>
-        <w:t>Site</w:t>
-      </w:r>
-      <w:proofErr w:type="spellEnd"/>
-      <w:r>
-        <w:t>, Cliente, Programa, Solicitante, Jefe Inmediato, Empleado y Período de Nómina)</w:t>
-      </w:r>
-    </w:p>
-    <w:p>
-      <w:pPr>
-        <w:pStyle w:val="Prrafodelista"/>
-        <w:numPr>
-          <w:ilvl w:val="1"/>
-          <w:numId w:val="1"/>
-        </w:numPr>
-      </w:pPr>
-      <w:r>
-        <w:t>Interfaces</w:t>
-      </w:r>
-    </w:p>
-    <w:p>
-      <w:pPr>
-        <w:pStyle w:val="Prrafodelista"/>
-        <w:numPr>
-          <w:ilvl w:val="1"/>
-          <w:numId w:val="1"/>
-        </w:numPr>
-      </w:pPr>
-      <w:r>
-        <w:t>Reportes (General y de Auditoría)</w:t>
-      </w:r>
-    </w:p>
-    <w:p/>
-    <w:p>
-      <w:r>
-        <w:t>Se requiere</w:t>
-      </w:r>
-      <w:r>
-        <w:t xml:space="preserve"> obtener como resultado</w:t>
-      </w:r>
-      <w:r>
-        <w:t xml:space="preserve">: </w:t>
-      </w:r>
-      <w:r>
-        <w:t>c</w:t>
-      </w:r>
       <w:bookmarkStart w:id="0" w:name="_GoBack"/>
       <w:bookmarkEnd w:id="0"/>
+      <w:r>
+        <w:t>Agenda</w:t>
+      </w:r>
+    </w:p>
+    <w:p>
+      <w:r>
+        <w:t xml:space="preserve">Se </w:t>
+      </w:r>
+      <w:r>
+        <w:t>revisarán</w:t>
+      </w:r>
+      <w:r>
+        <w:t xml:space="preserve"> los siguientes puntos del Análisis Funcional de Administración de Solicitudes de Nómina</w:t>
+      </w:r>
+    </w:p>
+    <w:p>
+      <w:pPr>
+        <w:pStyle w:val="Prrafodelista"/>
+        <w:numPr>
+          <w:ilvl w:val="0"/>
+          <w:numId w:val="1"/>
+        </w:numPr>
+      </w:pPr>
+      <w:r>
+        <w:t>Seguridad</w:t>
+      </w:r>
+    </w:p>
+    <w:p>
+      <w:pPr>
+        <w:pStyle w:val="Prrafodelista"/>
+        <w:numPr>
+          <w:ilvl w:val="1"/>
+          <w:numId w:val="1"/>
+        </w:numPr>
+      </w:pPr>
+      <w:r>
+        <w:t>Esquemas/Niveles de seguridad</w:t>
+      </w:r>
+    </w:p>
+    <w:p>
+      <w:pPr>
+        <w:pStyle w:val="Prrafodelista"/>
+        <w:numPr>
+          <w:ilvl w:val="1"/>
+          <w:numId w:val="1"/>
+        </w:numPr>
+      </w:pPr>
+      <w:r>
+        <w:t>Rol Administrador de la herramienta</w:t>
+      </w:r>
+    </w:p>
+    <w:p>
+      <w:pPr>
+        <w:pStyle w:val="Prrafodelista"/>
+        <w:numPr>
+          <w:ilvl w:val="0"/>
+          <w:numId w:val="1"/>
+        </w:numPr>
+      </w:pPr>
+      <w:r>
+        <w:t>Catálogos</w:t>
+      </w:r>
+    </w:p>
+    <w:p>
+      <w:pPr>
+        <w:pStyle w:val="Prrafodelista"/>
+        <w:numPr>
+          <w:ilvl w:val="1"/>
+          <w:numId w:val="1"/>
+        </w:numPr>
+      </w:pPr>
+      <w:r>
+        <w:t>Catálogo de Conceptos PeopleSoft</w:t>
+      </w:r>
+    </w:p>
+    <w:p>
+      <w:pPr>
+        <w:pStyle w:val="Prrafodelista"/>
+        <w:numPr>
+          <w:ilvl w:val="1"/>
+          <w:numId w:val="1"/>
+        </w:numPr>
+      </w:pPr>
+      <w:r>
+        <w:t>Proceso de sincronización</w:t>
+      </w:r>
+    </w:p>
+    <w:p>
+      <w:pPr>
+        <w:pStyle w:val="Prrafodelista"/>
+        <w:numPr>
+          <w:ilvl w:val="0"/>
+          <w:numId w:val="1"/>
+        </w:numPr>
+      </w:pPr>
+      <w:r>
+        <w:t>Configuraciones por Conceptos</w:t>
+      </w:r>
+    </w:p>
+    <w:p>
+      <w:pPr>
+        <w:pStyle w:val="Prrafodelista"/>
+        <w:numPr>
+          <w:ilvl w:val="1"/>
+          <w:numId w:val="1"/>
+        </w:numPr>
+      </w:pPr>
+      <w:r>
+        <w:t>País</w:t>
+      </w:r>
+    </w:p>
+    <w:p>
+      <w:pPr>
+        <w:pStyle w:val="Prrafodelista"/>
+        <w:numPr>
+          <w:ilvl w:val="1"/>
+          <w:numId w:val="1"/>
+        </w:numPr>
+      </w:pPr>
+      <w:r>
+        <w:t>Tipo movimiento (Percepción/Deducción)</w:t>
+      </w:r>
+    </w:p>
+    <w:p>
+      <w:pPr>
+        <w:pStyle w:val="Prrafodelista"/>
+        <w:numPr>
+          <w:ilvl w:val="1"/>
+          <w:numId w:val="1"/>
+        </w:numPr>
+      </w:pPr>
+      <w:r>
+        <w:t>Configuración de Conceptos ()</w:t>
+      </w:r>
+    </w:p>
+    <w:p>
+      <w:pPr>
+        <w:pStyle w:val="Prrafodelista"/>
+        <w:numPr>
+          <w:ilvl w:val="1"/>
+          <w:numId w:val="1"/>
+        </w:numPr>
+      </w:pPr>
+      <w:r>
+        <w:t>Flujo de autorización (Solicitantes)</w:t>
+      </w:r>
+    </w:p>
+    <w:p>
+      <w:pPr>
+        <w:pStyle w:val="Prrafodelista"/>
+        <w:numPr>
+          <w:ilvl w:val="1"/>
+          <w:numId w:val="1"/>
+        </w:numPr>
+      </w:pPr>
+      <w:r>
+        <w:t>Motivos Válidos</w:t>
+      </w:r>
+    </w:p>
+    <w:p>
+      <w:pPr>
+        <w:pStyle w:val="Prrafodelista"/>
+        <w:numPr>
+          <w:ilvl w:val="0"/>
+          <w:numId w:val="1"/>
+        </w:numPr>
+      </w:pPr>
+      <w:r>
+        <w:t xml:space="preserve">Configuración de Coordinador de Nómina </w:t>
+      </w:r>
+    </w:p>
+    <w:p>
+      <w:pPr>
+        <w:pStyle w:val="Prrafodelista"/>
+        <w:numPr>
+          <w:ilvl w:val="1"/>
+          <w:numId w:val="1"/>
+        </w:numPr>
+      </w:pPr>
+      <w:r>
+        <w:t xml:space="preserve">Por </w:t>
+      </w:r>
+      <w:proofErr w:type="spellStart"/>
+      <w:r>
+        <w:t>Site</w:t>
+      </w:r>
+      <w:proofErr w:type="spellEnd"/>
+    </w:p>
+    <w:p>
+      <w:pPr>
+        <w:pStyle w:val="Prrafodelista"/>
+        <w:numPr>
+          <w:ilvl w:val="0"/>
+          <w:numId w:val="1"/>
+        </w:numPr>
+      </w:pPr>
+      <w:r>
+        <w:t>Flujo de Solicitudes</w:t>
+      </w:r>
+    </w:p>
+    <w:p>
+      <w:pPr>
+        <w:pStyle w:val="Prrafodelista"/>
+        <w:numPr>
+          <w:ilvl w:val="1"/>
+          <w:numId w:val="1"/>
+        </w:numPr>
+      </w:pPr>
+      <w:r>
+        <w:t>Desglose de información a grabar en una solicitud.</w:t>
+      </w:r>
+    </w:p>
+    <w:p>
+      <w:pPr>
+        <w:pStyle w:val="Prrafodelista"/>
+        <w:numPr>
+          <w:ilvl w:val="0"/>
+          <w:numId w:val="1"/>
+        </w:numPr>
+      </w:pPr>
+      <w:r>
+        <w:t>Carga masiva de solicitudes</w:t>
+      </w:r>
+    </w:p>
+    <w:p>
+      <w:pPr>
+        <w:pStyle w:val="Prrafodelista"/>
+        <w:numPr>
+          <w:ilvl w:val="0"/>
+          <w:numId w:val="1"/>
+        </w:numPr>
+      </w:pPr>
+      <w:r>
+        <w:t>Flujos de autorización</w:t>
+      </w:r>
+    </w:p>
+    <w:p>
+      <w:pPr>
+        <w:pStyle w:val="Prrafodelista"/>
+        <w:numPr>
+          <w:ilvl w:val="1"/>
+          <w:numId w:val="1"/>
+        </w:numPr>
+      </w:pPr>
+      <w:r>
+        <w:t>Definir concepto de Visibilidad</w:t>
+      </w:r>
+    </w:p>
+    <w:p>
+      <w:pPr>
+        <w:pStyle w:val="Prrafodelista"/>
+        <w:numPr>
+          <w:ilvl w:val="0"/>
+          <w:numId w:val="1"/>
+        </w:numPr>
+      </w:pPr>
+      <w:r>
+        <w:t>Estatus de Solicitud</w:t>
+      </w:r>
+    </w:p>
+    <w:p>
+      <w:pPr>
+        <w:pStyle w:val="Prrafodelista"/>
+        <w:numPr>
+          <w:ilvl w:val="1"/>
+          <w:numId w:val="1"/>
+        </w:numPr>
+      </w:pPr>
+      <w:r>
+        <w:t>Presentación del diagrama de navegación de Estatus</w:t>
+      </w:r>
+    </w:p>
+    <w:p>
+      <w:pPr>
+        <w:pStyle w:val="Prrafodelista"/>
+        <w:numPr>
+          <w:ilvl w:val="1"/>
+          <w:numId w:val="1"/>
+        </w:numPr>
+      </w:pPr>
+      <w:r>
+        <w:t>Dudas en el Flujo de Estatus</w:t>
+      </w:r>
+    </w:p>
+    <w:p>
+      <w:pPr>
+        <w:pStyle w:val="Prrafodelista"/>
+        <w:numPr>
+          <w:ilvl w:val="0"/>
+          <w:numId w:val="1"/>
+        </w:numPr>
+      </w:pPr>
+      <w:r>
+        <w:t>Procesos</w:t>
+      </w:r>
+    </w:p>
+    <w:p>
+      <w:pPr>
+        <w:pStyle w:val="Prrafodelista"/>
+        <w:numPr>
+          <w:ilvl w:val="1"/>
+          <w:numId w:val="1"/>
+        </w:numPr>
+      </w:pPr>
+      <w:r>
+        <w:t>Periodos de Nómina</w:t>
+      </w:r>
+    </w:p>
+    <w:p>
+      <w:pPr>
+        <w:pStyle w:val="Prrafodelista"/>
+        <w:numPr>
+          <w:ilvl w:val="1"/>
+          <w:numId w:val="1"/>
+        </w:numPr>
+      </w:pPr>
+      <w:r>
+        <w:t>Notificaciones</w:t>
+      </w:r>
+    </w:p>
+    <w:p>
+      <w:pPr>
+        <w:pStyle w:val="Prrafodelista"/>
+        <w:numPr>
+          <w:ilvl w:val="1"/>
+          <w:numId w:val="1"/>
+        </w:numPr>
+      </w:pPr>
+      <w:r>
+        <w:t>Descarga de Información en EXCEL</w:t>
+      </w:r>
+    </w:p>
+    <w:p>
+      <w:pPr>
+        <w:pStyle w:val="Prrafodelista"/>
+        <w:numPr>
+          <w:ilvl w:val="1"/>
+          <w:numId w:val="1"/>
+        </w:numPr>
+      </w:pPr>
+      <w:r>
+        <w:t>Generación de archivos de carga en PeopleSoft</w:t>
+      </w:r>
+    </w:p>
+    <w:p>
+      <w:pPr>
+        <w:pStyle w:val="Prrafodelista"/>
+        <w:numPr>
+          <w:ilvl w:val="1"/>
+          <w:numId w:val="1"/>
+        </w:numPr>
+      </w:pPr>
+      <w:r>
+        <w:t>Consultas</w:t>
+      </w:r>
+    </w:p>
+    <w:p>
+      <w:pPr>
+        <w:pStyle w:val="Prrafodelista"/>
+        <w:numPr>
+          <w:ilvl w:val="2"/>
+          <w:numId w:val="1"/>
+        </w:numPr>
+      </w:pPr>
+      <w:proofErr w:type="spellStart"/>
+      <w:r>
+        <w:t>To</w:t>
+      </w:r>
+      <w:proofErr w:type="spellEnd"/>
+      <w:r>
+        <w:t>-Do</w:t>
+      </w:r>
+    </w:p>
+    <w:p>
+      <w:pPr>
+        <w:pStyle w:val="Prrafodelista"/>
+        <w:numPr>
+          <w:ilvl w:val="2"/>
+          <w:numId w:val="1"/>
+        </w:numPr>
+      </w:pPr>
+      <w:r>
+        <w:t>Mis solicitudes</w:t>
+      </w:r>
+    </w:p>
+    <w:p>
+      <w:pPr>
+        <w:pStyle w:val="Prrafodelista"/>
+        <w:numPr>
+          <w:ilvl w:val="2"/>
+          <w:numId w:val="1"/>
+        </w:numPr>
+      </w:pPr>
+      <w:r>
+        <w:t>Solicitudes</w:t>
+      </w:r>
+    </w:p>
+    <w:p>
+      <w:pPr>
+        <w:pStyle w:val="Prrafodelista"/>
+        <w:numPr>
+          <w:ilvl w:val="2"/>
+          <w:numId w:val="1"/>
+        </w:numPr>
+      </w:pPr>
+      <w:r>
+        <w:t xml:space="preserve">Búsquedas por filtros varios (País, </w:t>
+      </w:r>
+      <w:proofErr w:type="spellStart"/>
+      <w:r>
+        <w:t>Site</w:t>
+      </w:r>
+      <w:proofErr w:type="spellEnd"/>
+      <w:r>
+        <w:t>, Cliente, Programa, Solicitante, Jefe Inmediato, Empleado y Período de Nómina)</w:t>
+      </w:r>
+    </w:p>
+    <w:p>
+      <w:pPr>
+        <w:pStyle w:val="Prrafodelista"/>
+        <w:numPr>
+          <w:ilvl w:val="1"/>
+          <w:numId w:val="1"/>
+        </w:numPr>
+      </w:pPr>
+      <w:r>
+        <w:t>Interfaces</w:t>
+      </w:r>
+    </w:p>
+    <w:p>
+      <w:pPr>
+        <w:pStyle w:val="Prrafodelista"/>
+        <w:numPr>
+          <w:ilvl w:val="1"/>
+          <w:numId w:val="1"/>
+        </w:numPr>
+      </w:pPr>
+      <w:r>
+        <w:t>Reportes (General y de Auditoría)</w:t>
+      </w:r>
+    </w:p>
+    <w:p/>
+    <w:p>
+      <w:r>
+        <w:t>Se requiere</w:t>
+      </w:r>
+      <w:r>
+        <w:t xml:space="preserve"> obtener como resultado</w:t>
+      </w:r>
+      <w:r>
+        <w:t xml:space="preserve">: </w:t>
+      </w:r>
+      <w:r>
+        <w:t>c</w:t>
+      </w:r>
     </w:p>
     <w:p>
       <w:pPr>
@@ -488,10 +483,7 @@
         <w:ind w:firstLine="708"/>
       </w:pPr>
       <w:r>
-        <w:t xml:space="preserve">Identificación de </w:t>
-      </w:r>
-      <w:r>
-        <w:t xml:space="preserve">procesos y </w:t>
+        <w:t xml:space="preserve">Identificación de procesos y </w:t>
       </w:r>
       <w:r>
         <w:t>flujos de información</w:t>
@@ -517,10 +509,7 @@
         <w:t>participantes en cada uno de los procesos</w:t>
       </w:r>
       <w:r>
-        <w:t>, los usuarios de los procesos a automatizar, y los usuarios que requerirán consultar información del proceso</w:t>
-      </w:r>
-      <w:r>
-        <w:t>.</w:t>
+        <w:t>, los usuarios de los procesos a automatizar, y los usuarios que requerirán consultar información del proceso.</w:t>
       </w:r>
     </w:p>
     <w:sectPr>
@@ -1392,7 +1381,7 @@
 </file>
 
 <file path=customXml/itemProps1.xml><?xml version="1.0" encoding="utf-8"?>
-<ds:datastoreItem xmlns:ds="http://schemas.openxmlformats.org/officeDocument/2006/customXml" ds:itemID="{3357C92F-1468-453D-B374-73825FC610E4}">
+<ds:datastoreItem xmlns:ds="http://schemas.openxmlformats.org/officeDocument/2006/customXml" ds:itemID="{00476015-33D5-4A09-8654-8AEC77006EE9}">
   <ds:schemaRefs>
     <ds:schemaRef ds:uri="http://schemas.openxmlformats.org/officeDocument/2006/bibliography"/>
   </ds:schemaRefs>

</xml_diff>